<commit_message>
Samuel Final Law || (18:02 (W . I . B[Waktu Indonesia bagian Barat]), 31/03/2026), Batam, Kepulauan Riau, Indonesia || #LAWANPEMERINTAHINDONESIAKORUPPENINDASRAKYATINDONESIADENGANPENGETAHUAN #NOBELSNOINDONESIAYES #HIDUPMAHASISWA #HIDUPRAKYATINDONESIA #HIDUPWANGSANUSANTARA
Samuel Final Law || (18:02 (W . I . B[Waktu Indonesia bagian Barat]), 31/03/2026), Batam, Kepulauan Riau, Indonesia || #LAWANPEMERINTAHINDONESIAKORUPPENINDASRAKYATINDONESIADENGANPENGETAHUAN #NOBELSNOINDONESIAYES #HIDUPMAHASISWA #HIDUPRAKYATINDONESIA #HIDUPWANGSANUSANTARA
</commit_message>
<xml_diff>
--- a/Samuel Final Law.docx
+++ b/Samuel Final Law.docx
@@ -28,7 +28,7 @@
           <w:sz w:val="24"/>
           <w:szCs w:val="24"/>
         </w:rPr>
-        <w:t>’s</w:t>
+        <w:t xml:space="preserve"> Final</w:t>
       </w:r>
       <w:r>
         <w:rPr>
@@ -58,7 +58,6 @@
           <w:lang w:val="id-ID"/>
         </w:rPr>
       </w:pPr>
-      <w:proofErr w:type="spellStart"/>
       <w:r>
         <w:rPr>
           <w:rFonts w:ascii="Times New Roman" w:eastAsiaTheme="minorEastAsia" w:hAnsi="Times New Roman" w:cs="Times New Roman"/>
@@ -66,37 +65,7 @@
           <w:szCs w:val="24"/>
           <w:lang w:val="id-ID"/>
         </w:rPr>
-        <w:t>by</w:t>
-      </w:r>
-      <w:proofErr w:type="spellEnd"/>
-      <w:r>
-        <w:rPr>
-          <w:rFonts w:ascii="Times New Roman" w:eastAsiaTheme="minorEastAsia" w:hAnsi="Times New Roman" w:cs="Times New Roman"/>
-          <w:sz w:val="24"/>
-          <w:szCs w:val="24"/>
-          <w:lang w:val="id-ID"/>
-        </w:rPr>
-        <w:t xml:space="preserve"> : Samuel Hasiholan Omega Purba, S. </w:t>
-      </w:r>
-      <w:proofErr w:type="spellStart"/>
-      <w:r>
-        <w:rPr>
-          <w:rFonts w:ascii="Times New Roman" w:eastAsiaTheme="minorEastAsia" w:hAnsi="Times New Roman" w:cs="Times New Roman"/>
-          <w:sz w:val="24"/>
-          <w:szCs w:val="24"/>
-          <w:lang w:val="id-ID"/>
-        </w:rPr>
-        <w:t>Tr</w:t>
-      </w:r>
-      <w:proofErr w:type="spellEnd"/>
-      <w:r>
-        <w:rPr>
-          <w:rFonts w:ascii="Times New Roman" w:eastAsiaTheme="minorEastAsia" w:hAnsi="Times New Roman" w:cs="Times New Roman"/>
-          <w:sz w:val="24"/>
-          <w:szCs w:val="24"/>
-          <w:lang w:val="id-ID"/>
-        </w:rPr>
-        <w:t>. T.</w:t>
+        <w:t>by : Samuel Hasiholan Omega Purba, S. Tr. T.</w:t>
       </w:r>
     </w:p>
     <w:p>
@@ -131,7 +100,6 @@
           <w:lang w:val="id-ID"/>
         </w:rPr>
       </w:pPr>
-      <w:proofErr w:type="spellStart"/>
       <w:r>
         <w:rPr>
           <w:rFonts w:ascii="Times New Roman" w:eastAsiaTheme="minorEastAsia" w:hAnsi="Times New Roman" w:cs="Times New Roman"/>
@@ -139,17 +107,7 @@
           <w:szCs w:val="24"/>
           <w:lang w:val="id-ID"/>
         </w:rPr>
-        <w:t>Prodi</w:t>
-      </w:r>
-      <w:proofErr w:type="spellEnd"/>
-      <w:r>
-        <w:rPr>
-          <w:rFonts w:ascii="Times New Roman" w:eastAsiaTheme="minorEastAsia" w:hAnsi="Times New Roman" w:cs="Times New Roman"/>
-          <w:sz w:val="24"/>
-          <w:szCs w:val="24"/>
-          <w:lang w:val="id-ID"/>
-        </w:rPr>
-        <w:t xml:space="preserve"> Teknik Robotika dan Kecerdasan buatan</w:t>
+        <w:t>Prodi Teknik Robotika dan Kecerdasan buatan</w:t>
       </w:r>
     </w:p>
     <w:p>
@@ -1153,25 +1111,7 @@
           <w:sz w:val="24"/>
           <w:szCs w:val="24"/>
         </w:rPr>
-        <w:t xml:space="preserve">Samuel </w:t>
-      </w:r>
-      <w:proofErr w:type="spellStart"/>
-      <w:r>
-        <w:rPr>
-          <w:rFonts w:ascii="Times New Roman" w:hAnsi="Times New Roman" w:cs="Times New Roman"/>
-          <w:sz w:val="24"/>
-          <w:szCs w:val="24"/>
-        </w:rPr>
-        <w:t>Hasiholan</w:t>
-      </w:r>
-      <w:proofErr w:type="spellEnd"/>
-      <w:r>
-        <w:rPr>
-          <w:rFonts w:ascii="Times New Roman" w:hAnsi="Times New Roman" w:cs="Times New Roman"/>
-          <w:sz w:val="24"/>
-          <w:szCs w:val="24"/>
-        </w:rPr>
-        <w:t xml:space="preserve"> Omega, S. Tr. T. (</w:t>
+        <w:t>Samuel Hasiholan Omega, S. Tr. T. (</w:t>
       </w:r>
       <w:proofErr w:type="gramStart"/>
       <w:r>

</xml_diff>